<commit_message>
Updated with Prometheus Group work experience
</commit_message>
<xml_diff>
--- a/William_Willden_Resume.docx
+++ b/William_Willden_Resume.docx
@@ -1,6 +1,6 @@
 
 <file path=word/document.xml><?xml version="1.0" encoding="utf-8"?>
-<w:document xmlns:wpc="http://schemas.microsoft.com/office/word/2010/wordprocessingCanvas" xmlns:cx="http://schemas.microsoft.com/office/drawing/2014/chartex" xmlns:cx1="http://schemas.microsoft.com/office/drawing/2015/9/8/chartex" xmlns:cx2="http://schemas.microsoft.com/office/drawing/2015/10/21/chartex" xmlns:cx3="http://schemas.microsoft.com/office/drawing/2016/5/9/chartex" xmlns:cx4="http://schemas.microsoft.com/office/drawing/2016/5/10/chartex" xmlns:cx5="http://schemas.microsoft.com/office/drawing/2016/5/11/chartex" xmlns:cx6="http://schemas.microsoft.com/office/drawing/2016/5/12/chartex" xmlns:cx7="http://schemas.microsoft.com/office/drawing/2016/5/13/chartex" xmlns:cx8="http://schemas.microsoft.com/office/drawing/2016/5/14/chartex" xmlns:mc="http://schemas.openxmlformats.org/markup-compatibility/2006" xmlns:aink="http://schemas.microsoft.com/office/drawing/2016/ink" xmlns:am3d="http://schemas.microsoft.com/office/drawing/2017/model3d" xmlns:o="urn:schemas-microsoft-com:office:office" xmlns:r="http://schemas.openxmlformats.org/officeDocument/2006/relationships" xmlns:m="http://schemas.openxmlformats.org/officeDocument/2006/math" xmlns:v="urn:schemas-microsoft-com:vml" xmlns:wp14="http://schemas.microsoft.com/office/word/2010/wordprocessingDrawing" xmlns:wp="http://schemas.openxmlformats.org/drawingml/2006/wordprocessingDrawing" xmlns:w10="urn:schemas-microsoft-com:office:word" xmlns:w="http://schemas.openxmlformats.org/wordprocessingml/2006/main" xmlns:w14="http://schemas.microsoft.com/office/word/2010/wordml" xmlns:w15="http://schemas.microsoft.com/office/word/2012/wordml" xmlns:w16cex="http://schemas.microsoft.com/office/word/2018/wordml/cex" xmlns:w16cid="http://schemas.microsoft.com/office/word/2016/wordml/cid" xmlns:w16="http://schemas.microsoft.com/office/word/2018/wordml" xmlns:w16sdtdh="http://schemas.microsoft.com/office/word/2020/wordml/sdtdatahash" xmlns:w16se="http://schemas.microsoft.com/office/word/2015/wordml/symex" xmlns:wpg="http://schemas.microsoft.com/office/word/2010/wordprocessingGroup" xmlns:wpi="http://schemas.microsoft.com/office/word/2010/wordprocessingInk" xmlns:wne="http://schemas.microsoft.com/office/word/2006/wordml" xmlns:wps="http://schemas.microsoft.com/office/word/2010/wordprocessingShape" mc:Ignorable="w14 w15 w16se w16cid w16 w16cex w16sdtdh wp14">
+<w:document xmlns:wpc="http://schemas.microsoft.com/office/word/2010/wordprocessingCanvas" xmlns:cx="http://schemas.microsoft.com/office/drawing/2014/chartex" xmlns:cx1="http://schemas.microsoft.com/office/drawing/2015/9/8/chartex" xmlns:cx2="http://schemas.microsoft.com/office/drawing/2015/10/21/chartex" xmlns:cx3="http://schemas.microsoft.com/office/drawing/2016/5/9/chartex" xmlns:cx4="http://schemas.microsoft.com/office/drawing/2016/5/10/chartex" xmlns:cx5="http://schemas.microsoft.com/office/drawing/2016/5/11/chartex" xmlns:cx6="http://schemas.microsoft.com/office/drawing/2016/5/12/chartex" xmlns:cx7="http://schemas.microsoft.com/office/drawing/2016/5/13/chartex" xmlns:cx8="http://schemas.microsoft.com/office/drawing/2016/5/14/chartex" xmlns:mc="http://schemas.openxmlformats.org/markup-compatibility/2006" xmlns:aink="http://schemas.microsoft.com/office/drawing/2016/ink" xmlns:am3d="http://schemas.microsoft.com/office/drawing/2017/model3d" xmlns:o="urn:schemas-microsoft-com:office:office" xmlns:oel="http://schemas.microsoft.com/office/2019/extlst" xmlns:r="http://schemas.openxmlformats.org/officeDocument/2006/relationships" xmlns:m="http://schemas.openxmlformats.org/officeDocument/2006/math" xmlns:v="urn:schemas-microsoft-com:vml" xmlns:wp14="http://schemas.microsoft.com/office/word/2010/wordprocessingDrawing" xmlns:wp="http://schemas.openxmlformats.org/drawingml/2006/wordprocessingDrawing" xmlns:w10="urn:schemas-microsoft-com:office:word" xmlns:w="http://schemas.openxmlformats.org/wordprocessingml/2006/main" xmlns:w14="http://schemas.microsoft.com/office/word/2010/wordml" xmlns:w15="http://schemas.microsoft.com/office/word/2012/wordml" xmlns:w16cex="http://schemas.microsoft.com/office/word/2018/wordml/cex" xmlns:w16cid="http://schemas.microsoft.com/office/word/2016/wordml/cid" xmlns:w16="http://schemas.microsoft.com/office/word/2018/wordml" xmlns:w16sdtdh="http://schemas.microsoft.com/office/word/2020/wordml/sdtdatahash" xmlns:w16se="http://schemas.microsoft.com/office/word/2015/wordml/symex" xmlns:wpg="http://schemas.microsoft.com/office/word/2010/wordprocessingGroup" xmlns:wpi="http://schemas.microsoft.com/office/word/2010/wordprocessingInk" xmlns:wne="http://schemas.microsoft.com/office/word/2006/wordml" xmlns:wps="http://schemas.microsoft.com/office/word/2010/wordprocessingShape" mc:Ignorable="w14 w15 w16se w16cid w16 w16cex w16sdtdh wp14">
   <w:body>
     <w:tbl>
       <w:tblPr>
@@ -103,7 +103,6 @@
                   <w15:appearance w15:val="hidden"/>
                   <w:text w:multiLine="1"/>
                 </w:sdtPr>
-                <w:sdtEndPr/>
                 <w:sdtContent>
                   <w:tc>
                     <w:tcPr>
@@ -409,7 +408,6 @@
                   <w15:appearance w15:val="hidden"/>
                   <w:text w:multiLine="1"/>
                 </w:sdtPr>
-                <w:sdtEndPr/>
                 <w:sdtContent>
                   <w:tc>
                     <w:tcPr>
@@ -1246,7 +1244,6 @@
                   <w15:appearance w15:val="hidden"/>
                   <w:text w:multiLine="1"/>
                 </w:sdtPr>
-                <w:sdtEndPr/>
                 <w:sdtContent>
                   <w:tc>
                     <w:tcPr>
@@ -2261,7 +2258,6 @@
                       <w15:appearance w15:val="hidden"/>
                       <w:text w:multiLine="1"/>
                     </w:sdtPr>
-                    <w:sdtEndPr/>
                     <w:sdtContent>
                       <w:r>
                         <w:t>https://github.com/lights-a5</w:t>
@@ -2287,7 +2283,7 @@
                       <w:noProof/>
                     </w:rPr>
                     <w:drawing>
-                      <wp:anchor distT="0" distB="0" distL="114300" distR="114300" simplePos="0" relativeHeight="251658240" behindDoc="0" locked="0" layoutInCell="1" allowOverlap="1" wp14:anchorId="749F4A77" wp14:editId="0D935EA3">
+                      <wp:anchor distT="0" distB="0" distL="114300" distR="114300" simplePos="0" relativeHeight="251658240" behindDoc="0" locked="0" layoutInCell="1" allowOverlap="1" wp14:anchorId="749F4A77" wp14:editId="7576E825">
                         <wp:simplePos x="0" y="0"/>
                         <wp:positionH relativeFrom="column">
                           <wp:posOffset>66675</wp:posOffset>
@@ -2298,7 +2294,13 @@
                         <wp:extent cx="144780" cy="144780"/>
                         <wp:effectExtent l="0" t="0" r="7620" b="7620"/>
                         <wp:wrapNone/>
-                        <wp:docPr id="8" name="Picture 8"/>
+                        <wp:docPr id="8" name="Picture 8">
+                          <a:extLst xmlns:a="http://schemas.openxmlformats.org/drawingml/2006/main">
+                            <a:ext uri="{C183D7F6-B498-43B3-948B-1728B52AA6E4}">
+                              <adec:decorative xmlns:adec="http://schemas.microsoft.com/office/drawing/2017/decorative" val="1"/>
+                            </a:ext>
+                          </a:extLst>
+                        </wp:docPr>
                         <wp:cNvGraphicFramePr>
                           <a:graphicFrameLocks xmlns:a="http://schemas.openxmlformats.org/drawingml/2006/main" noChangeAspect="1"/>
                         </wp:cNvGraphicFramePr>
@@ -2306,7 +2308,13 @@
                           <a:graphicData uri="http://schemas.openxmlformats.org/drawingml/2006/picture">
                             <pic:pic xmlns:pic="http://schemas.openxmlformats.org/drawingml/2006/picture">
                               <pic:nvPicPr>
-                                <pic:cNvPr id="8" name="github-icon.png"/>
+                                <pic:cNvPr id="8" name="Picture 8">
+                                  <a:extLst>
+                                    <a:ext uri="{C183D7F6-B498-43B3-948B-1728B52AA6E4}">
+                                      <adec:decorative xmlns:adec="http://schemas.microsoft.com/office/drawing/2017/decorative" val="1"/>
+                                    </a:ext>
+                                  </a:extLst>
+                                </pic:cNvPr>
                                 <pic:cNvPicPr/>
                               </pic:nvPicPr>
                               <pic:blipFill>
@@ -4565,7 +4573,6 @@
           <w:p>
             <w:pPr>
               <w:pStyle w:val="Heading1"/>
-              <w:outlineLvl w:val="0"/>
             </w:pPr>
             <w:sdt>
               <w:sdtPr>
@@ -4579,7 +4586,6 @@
                 <w:showingPlcHdr/>
                 <w15:appearance w15:val="hidden"/>
               </w:sdtPr>
-              <w:sdtEndPr/>
               <w:sdtContent>
                 <w:r>
                   <w:t>Education</w:t>
@@ -6201,7 +6207,6 @@
           <w:p>
             <w:pPr>
               <w:pStyle w:val="Heading1"/>
-              <w:outlineLvl w:val="0"/>
             </w:pPr>
             <w:sdt>
               <w:sdtPr>
@@ -6215,7 +6220,6 @@
                 <w:showingPlcHdr/>
                 <w15:appearance w15:val="hidden"/>
               </w:sdtPr>
-              <w:sdtEndPr/>
               <w:sdtContent>
                 <w:r>
                   <w:t>Experience</w:t>
@@ -6234,10 +6238,75 @@
         </w:rPr>
       </w:pPr>
       <w:r>
-        <w:t xml:space="preserve">Junior </w:t>
+        <w:t>Web Developer</w:t>
       </w:r>
       <w:r>
-        <w:t>Software Engineer</w:t>
+        <w:t xml:space="preserve"> | </w:t>
+      </w:r>
+      <w:r>
+        <w:rPr>
+          <w:rStyle w:val="Emphasis"/>
+        </w:rPr>
+        <w:t>Prometheus Group (PG)</w:t>
+      </w:r>
+    </w:p>
+    <w:p>
+      <w:pPr>
+        <w:pStyle w:val="Heading3"/>
+      </w:pPr>
+      <w:r>
+        <w:t>July</w:t>
+      </w:r>
+      <w:r>
+        <w:t xml:space="preserve"> </w:t>
+      </w:r>
+      <w:r>
+        <w:t xml:space="preserve">2022 </w:t>
+      </w:r>
+      <w:r>
+        <w:t xml:space="preserve">– </w:t>
+      </w:r>
+      <w:r>
+        <w:t>Current</w:t>
+      </w:r>
+    </w:p>
+    <w:p>
+      <w:r>
+        <w:t>Led development for the PG’s Analytics product. The frontend was done in React and the backend was done in Java 8 and Spring Boot with PSQL as the database. Worked with a team of data analysts and clients to determine features</w:t>
+      </w:r>
+      <w:r>
+        <w:t>/bug fixes</w:t>
+      </w:r>
+      <w:r>
+        <w:t xml:space="preserve"> needed. Used a combination of Gitlab</w:t>
+      </w:r>
+      <w:r>
+        <w:t xml:space="preserve"> workflows, Docker, and Webpack to create deliverable products. </w:t>
+      </w:r>
+      <w:r>
+        <w:t xml:space="preserve">Started conversion of code from </w:t>
+      </w:r>
+      <w:proofErr w:type="spellStart"/>
+      <w:r>
+        <w:t>Javascript</w:t>
+      </w:r>
+      <w:proofErr w:type="spellEnd"/>
+      <w:r>
+        <w:t xml:space="preserve"> to Typescript</w:t>
+      </w:r>
+      <w:r>
+        <w:t>. Instantiated a frontend testing framework for higher confidence in code.</w:t>
+      </w:r>
+    </w:p>
+    <w:p>
+      <w:pPr>
+        <w:pStyle w:val="Heading2"/>
+        <w:rPr>
+          <w:rStyle w:val="Emphasis"/>
+        </w:rPr>
+      </w:pPr>
+      <w:r>
+        <w:t>Junior Software Engineer</w:t>
       </w:r>
       <w:r>
         <w:t xml:space="preserve"> | </w:t>
@@ -6254,19 +6323,13 @@
         <w:pStyle w:val="Heading3"/>
       </w:pPr>
       <w:r>
-        <w:t>September</w:t>
-      </w:r>
-      <w:r>
-        <w:t xml:space="preserve"> 20</w:t>
-      </w:r>
-      <w:r>
-        <w:t>20</w:t>
+        <w:t>September 2020</w:t>
       </w:r>
       <w:r>
         <w:t xml:space="preserve"> – </w:t>
       </w:r>
       <w:r>
-        <w:t>Current</w:t>
+        <w:t>June 2022</w:t>
       </w:r>
     </w:p>
     <w:p>
@@ -6432,8 +6495,6 @@
       <w:r>
         <w:t xml:space="preserve"> </w:t>
       </w:r>
-    </w:p>
-    <w:p>
       <w:r>
         <w:br w:type="page"/>
       </w:r>
@@ -9353,7 +9414,6 @@
           <w:p>
             <w:pPr>
               <w:pStyle w:val="Heading1"/>
-              <w:outlineLvl w:val="0"/>
             </w:pPr>
             <w:sdt>
               <w:sdtPr>
@@ -9367,7 +9427,6 @@
                 <w:showingPlcHdr/>
                 <w15:appearance w15:val="hidden"/>
               </w:sdtPr>
-              <w:sdtEndPr/>
               <w:sdtContent>
                 <w:r>
                   <w:t>Skills</w:t>
@@ -9412,25 +9471,10 @@
               <w:spacing w:after="80"/>
             </w:pPr>
             <w:r>
-              <w:t xml:space="preserve">Languages: </w:t>
+              <w:t>Languages</w:t>
             </w:r>
             <w:r>
-              <w:t xml:space="preserve">C, </w:t>
-            </w:r>
-            <w:r>
-              <w:t xml:space="preserve">C++, </w:t>
-            </w:r>
-            <w:r>
-              <w:t xml:space="preserve">C#, </w:t>
-            </w:r>
-            <w:r>
-              <w:t>Python, Java, Kotlin, PHP</w:t>
-            </w:r>
-            <w:r>
-              <w:t>,</w:t>
-            </w:r>
-            <w:r>
-              <w:t xml:space="preserve"> </w:t>
+              <w:t xml:space="preserve">: </w:t>
             </w:r>
             <w:proofErr w:type="spellStart"/>
             <w:r>
@@ -9438,7 +9482,19 @@
             </w:r>
             <w:proofErr w:type="spellEnd"/>
             <w:r>
-              <w:t>, HTML5</w:t>
+              <w:t>, Java, Kotlin,</w:t>
+            </w:r>
+            <w:r>
+              <w:t xml:space="preserve"> Typescript,</w:t>
+            </w:r>
+            <w:r>
+              <w:t xml:space="preserve"> C</w:t>
+            </w:r>
+            <w:r>
+              <w:t>++</w:t>
+            </w:r>
+            <w:r>
+              <w:t>, C#</w:t>
             </w:r>
           </w:p>
           <w:p>
@@ -9447,24 +9503,13 @@
               <w:spacing w:after="80"/>
             </w:pPr>
             <w:r>
-              <w:t xml:space="preserve">Frameworks: Flask, </w:t>
-            </w:r>
-            <w:proofErr w:type="spellStart"/>
-            <w:r>
-              <w:t>Vue</w:t>
+              <w:t>Frameworks:</w:t>
             </w:r>
             <w:r>
-              <w:t>JS</w:t>
-            </w:r>
-            <w:proofErr w:type="spellEnd"/>
-            <w:r>
-              <w:t xml:space="preserve">, </w:t>
+              <w:t xml:space="preserve"> </w:t>
             </w:r>
             <w:r>
-              <w:t xml:space="preserve">Android, </w:t>
-            </w:r>
-            <w:r>
-              <w:t>Node</w:t>
+              <w:t>Node, React, Android</w:t>
             </w:r>
           </w:p>
         </w:tc>
@@ -9490,7 +9535,13 @@
               <w:spacing w:after="80"/>
             </w:pPr>
             <w:r>
-              <w:t>Other Experience: SCRUM, Linux, Docker &amp; Containers, Test Driven Development</w:t>
+              <w:t xml:space="preserve">Other Experience: </w:t>
+            </w:r>
+            <w:r>
+              <w:t>JIRA</w:t>
+            </w:r>
+            <w:r>
+              <w:t>, Linux, Docker &amp; Containers, Test Driven Development</w:t>
             </w:r>
           </w:p>
         </w:tc>
@@ -11124,7 +11175,6 @@
           <w:p>
             <w:pPr>
               <w:pStyle w:val="Heading1"/>
-              <w:outlineLvl w:val="0"/>
             </w:pPr>
             <w:r>
               <w:t>Activities, projects, and responsibilities</w:t>
@@ -11471,7 +11521,7 @@
 </file>
 
 <file path=word/endnotes.xml><?xml version="1.0" encoding="utf-8"?>
-<w:endnotes xmlns:wpc="http://schemas.microsoft.com/office/word/2010/wordprocessingCanvas" xmlns:cx="http://schemas.microsoft.com/office/drawing/2014/chartex" xmlns:cx1="http://schemas.microsoft.com/office/drawing/2015/9/8/chartex" xmlns:cx2="http://schemas.microsoft.com/office/drawing/2015/10/21/chartex" xmlns:cx3="http://schemas.microsoft.com/office/drawing/2016/5/9/chartex" xmlns:cx4="http://schemas.microsoft.com/office/drawing/2016/5/10/chartex" xmlns:cx5="http://schemas.microsoft.com/office/drawing/2016/5/11/chartex" xmlns:cx6="http://schemas.microsoft.com/office/drawing/2016/5/12/chartex" xmlns:cx7="http://schemas.microsoft.com/office/drawing/2016/5/13/chartex" xmlns:cx8="http://schemas.microsoft.com/office/drawing/2016/5/14/chartex" xmlns:mc="http://schemas.openxmlformats.org/markup-compatibility/2006" xmlns:aink="http://schemas.microsoft.com/office/drawing/2016/ink" xmlns:am3d="http://schemas.microsoft.com/office/drawing/2017/model3d" xmlns:o="urn:schemas-microsoft-com:office:office" xmlns:r="http://schemas.openxmlformats.org/officeDocument/2006/relationships" xmlns:m="http://schemas.openxmlformats.org/officeDocument/2006/math" xmlns:v="urn:schemas-microsoft-com:vml" xmlns:wp14="http://schemas.microsoft.com/office/word/2010/wordprocessingDrawing" xmlns:wp="http://schemas.openxmlformats.org/drawingml/2006/wordprocessingDrawing" xmlns:w10="urn:schemas-microsoft-com:office:word" xmlns:w="http://schemas.openxmlformats.org/wordprocessingml/2006/main" xmlns:w14="http://schemas.microsoft.com/office/word/2010/wordml" xmlns:w15="http://schemas.microsoft.com/office/word/2012/wordml" xmlns:w16cex="http://schemas.microsoft.com/office/word/2018/wordml/cex" xmlns:w16cid="http://schemas.microsoft.com/office/word/2016/wordml/cid" xmlns:w16="http://schemas.microsoft.com/office/word/2018/wordml" xmlns:w16sdtdh="http://schemas.microsoft.com/office/word/2020/wordml/sdtdatahash" xmlns:w16se="http://schemas.microsoft.com/office/word/2015/wordml/symex" xmlns:wpg="http://schemas.microsoft.com/office/word/2010/wordprocessingGroup" xmlns:wpi="http://schemas.microsoft.com/office/word/2010/wordprocessingInk" xmlns:wne="http://schemas.microsoft.com/office/word/2006/wordml" xmlns:wps="http://schemas.microsoft.com/office/word/2010/wordprocessingShape" mc:Ignorable="w14 w15 w16se w16cid w16 w16cex w16sdtdh wp14">
+<w:endnotes xmlns:wpc="http://schemas.microsoft.com/office/word/2010/wordprocessingCanvas" xmlns:cx="http://schemas.microsoft.com/office/drawing/2014/chartex" xmlns:cx1="http://schemas.microsoft.com/office/drawing/2015/9/8/chartex" xmlns:cx2="http://schemas.microsoft.com/office/drawing/2015/10/21/chartex" xmlns:cx3="http://schemas.microsoft.com/office/drawing/2016/5/9/chartex" xmlns:cx4="http://schemas.microsoft.com/office/drawing/2016/5/10/chartex" xmlns:cx5="http://schemas.microsoft.com/office/drawing/2016/5/11/chartex" xmlns:cx6="http://schemas.microsoft.com/office/drawing/2016/5/12/chartex" xmlns:cx7="http://schemas.microsoft.com/office/drawing/2016/5/13/chartex" xmlns:cx8="http://schemas.microsoft.com/office/drawing/2016/5/14/chartex" xmlns:mc="http://schemas.openxmlformats.org/markup-compatibility/2006" xmlns:aink="http://schemas.microsoft.com/office/drawing/2016/ink" xmlns:am3d="http://schemas.microsoft.com/office/drawing/2017/model3d" xmlns:o="urn:schemas-microsoft-com:office:office" xmlns:oel="http://schemas.microsoft.com/office/2019/extlst" xmlns:r="http://schemas.openxmlformats.org/officeDocument/2006/relationships" xmlns:m="http://schemas.openxmlformats.org/officeDocument/2006/math" xmlns:v="urn:schemas-microsoft-com:vml" xmlns:wp14="http://schemas.microsoft.com/office/word/2010/wordprocessingDrawing" xmlns:wp="http://schemas.openxmlformats.org/drawingml/2006/wordprocessingDrawing" xmlns:w10="urn:schemas-microsoft-com:office:word" xmlns:w="http://schemas.openxmlformats.org/wordprocessingml/2006/main" xmlns:w14="http://schemas.microsoft.com/office/word/2010/wordml" xmlns:w15="http://schemas.microsoft.com/office/word/2012/wordml" xmlns:w16cex="http://schemas.microsoft.com/office/word/2018/wordml/cex" xmlns:w16cid="http://schemas.microsoft.com/office/word/2016/wordml/cid" xmlns:w16="http://schemas.microsoft.com/office/word/2018/wordml" xmlns:w16sdtdh="http://schemas.microsoft.com/office/word/2020/wordml/sdtdatahash" xmlns:w16se="http://schemas.microsoft.com/office/word/2015/wordml/symex" xmlns:wpg="http://schemas.microsoft.com/office/word/2010/wordprocessingGroup" xmlns:wpi="http://schemas.microsoft.com/office/word/2010/wordprocessingInk" xmlns:wne="http://schemas.microsoft.com/office/word/2006/wordml" xmlns:wps="http://schemas.microsoft.com/office/word/2010/wordprocessingShape" mc:Ignorable="w14 w15 w16se w16cid w16 w16cex w16sdtdh wp14">
   <w:endnote w:type="separator" w:id="-1">
     <w:p>
       <w:pPr>
@@ -11503,7 +11553,7 @@
 </file>
 
 <file path=word/footer1.xml><?xml version="1.0" encoding="utf-8"?>
-<w:ftr xmlns:wpc="http://schemas.microsoft.com/office/word/2010/wordprocessingCanvas" xmlns:cx="http://schemas.microsoft.com/office/drawing/2014/chartex" xmlns:cx1="http://schemas.microsoft.com/office/drawing/2015/9/8/chartex" xmlns:cx2="http://schemas.microsoft.com/office/drawing/2015/10/21/chartex" xmlns:cx3="http://schemas.microsoft.com/office/drawing/2016/5/9/chartex" xmlns:cx4="http://schemas.microsoft.com/office/drawing/2016/5/10/chartex" xmlns:cx5="http://schemas.microsoft.com/office/drawing/2016/5/11/chartex" xmlns:cx6="http://schemas.microsoft.com/office/drawing/2016/5/12/chartex" xmlns:cx7="http://schemas.microsoft.com/office/drawing/2016/5/13/chartex" xmlns:cx8="http://schemas.microsoft.com/office/drawing/2016/5/14/chartex" xmlns:mc="http://schemas.openxmlformats.org/markup-compatibility/2006" xmlns:aink="http://schemas.microsoft.com/office/drawing/2016/ink" xmlns:am3d="http://schemas.microsoft.com/office/drawing/2017/model3d" xmlns:o="urn:schemas-microsoft-com:office:office" xmlns:r="http://schemas.openxmlformats.org/officeDocument/2006/relationships" xmlns:m="http://schemas.openxmlformats.org/officeDocument/2006/math" xmlns:v="urn:schemas-microsoft-com:vml" xmlns:wp14="http://schemas.microsoft.com/office/word/2010/wordprocessingDrawing" xmlns:wp="http://schemas.openxmlformats.org/drawingml/2006/wordprocessingDrawing" xmlns:w10="urn:schemas-microsoft-com:office:word" xmlns:w="http://schemas.openxmlformats.org/wordprocessingml/2006/main" xmlns:w14="http://schemas.microsoft.com/office/word/2010/wordml" xmlns:w15="http://schemas.microsoft.com/office/word/2012/wordml" xmlns:w16cex="http://schemas.microsoft.com/office/word/2018/wordml/cex" xmlns:w16cid="http://schemas.microsoft.com/office/word/2016/wordml/cid" xmlns:w16="http://schemas.microsoft.com/office/word/2018/wordml" xmlns:w16sdtdh="http://schemas.microsoft.com/office/word/2020/wordml/sdtdatahash" xmlns:w16se="http://schemas.microsoft.com/office/word/2015/wordml/symex" xmlns:wpg="http://schemas.microsoft.com/office/word/2010/wordprocessingGroup" xmlns:wpi="http://schemas.microsoft.com/office/word/2010/wordprocessingInk" xmlns:wne="http://schemas.microsoft.com/office/word/2006/wordml" xmlns:wps="http://schemas.microsoft.com/office/word/2010/wordprocessingShape" mc:Ignorable="w14 w15 w16se w16cid w16 w16cex w16sdtdh wp14">
+<w:ftr xmlns:wpc="http://schemas.microsoft.com/office/word/2010/wordprocessingCanvas" xmlns:cx="http://schemas.microsoft.com/office/drawing/2014/chartex" xmlns:cx1="http://schemas.microsoft.com/office/drawing/2015/9/8/chartex" xmlns:cx2="http://schemas.microsoft.com/office/drawing/2015/10/21/chartex" xmlns:cx3="http://schemas.microsoft.com/office/drawing/2016/5/9/chartex" xmlns:cx4="http://schemas.microsoft.com/office/drawing/2016/5/10/chartex" xmlns:cx5="http://schemas.microsoft.com/office/drawing/2016/5/11/chartex" xmlns:cx6="http://schemas.microsoft.com/office/drawing/2016/5/12/chartex" xmlns:cx7="http://schemas.microsoft.com/office/drawing/2016/5/13/chartex" xmlns:cx8="http://schemas.microsoft.com/office/drawing/2016/5/14/chartex" xmlns:mc="http://schemas.openxmlformats.org/markup-compatibility/2006" xmlns:aink="http://schemas.microsoft.com/office/drawing/2016/ink" xmlns:am3d="http://schemas.microsoft.com/office/drawing/2017/model3d" xmlns:o="urn:schemas-microsoft-com:office:office" xmlns:oel="http://schemas.microsoft.com/office/2019/extlst" xmlns:r="http://schemas.openxmlformats.org/officeDocument/2006/relationships" xmlns:m="http://schemas.openxmlformats.org/officeDocument/2006/math" xmlns:v="urn:schemas-microsoft-com:vml" xmlns:wp14="http://schemas.microsoft.com/office/word/2010/wordprocessingDrawing" xmlns:wp="http://schemas.openxmlformats.org/drawingml/2006/wordprocessingDrawing" xmlns:w10="urn:schemas-microsoft-com:office:word" xmlns:w="http://schemas.openxmlformats.org/wordprocessingml/2006/main" xmlns:w14="http://schemas.microsoft.com/office/word/2010/wordml" xmlns:w15="http://schemas.microsoft.com/office/word/2012/wordml" xmlns:w16cex="http://schemas.microsoft.com/office/word/2018/wordml/cex" xmlns:w16cid="http://schemas.microsoft.com/office/word/2016/wordml/cid" xmlns:w16="http://schemas.microsoft.com/office/word/2018/wordml" xmlns:w16sdtdh="http://schemas.microsoft.com/office/word/2020/wordml/sdtdatahash" xmlns:w16se="http://schemas.microsoft.com/office/word/2015/wordml/symex" xmlns:wpg="http://schemas.microsoft.com/office/word/2010/wordprocessingGroup" xmlns:wpi="http://schemas.microsoft.com/office/word/2010/wordprocessingInk" xmlns:wne="http://schemas.microsoft.com/office/word/2006/wordml" xmlns:wps="http://schemas.microsoft.com/office/word/2010/wordprocessingShape" mc:Ignorable="w14 w15 w16se w16cid w16 w16cex w16sdtdh wp14">
   <w:p>
     <w:pPr>
       <w:pStyle w:val="Footer"/>
@@ -11513,7 +11563,7 @@
 </file>
 
 <file path=word/footnotes.xml><?xml version="1.0" encoding="utf-8"?>
-<w:footnotes xmlns:wpc="http://schemas.microsoft.com/office/word/2010/wordprocessingCanvas" xmlns:cx="http://schemas.microsoft.com/office/drawing/2014/chartex" xmlns:cx1="http://schemas.microsoft.com/office/drawing/2015/9/8/chartex" xmlns:cx2="http://schemas.microsoft.com/office/drawing/2015/10/21/chartex" xmlns:cx3="http://schemas.microsoft.com/office/drawing/2016/5/9/chartex" xmlns:cx4="http://schemas.microsoft.com/office/drawing/2016/5/10/chartex" xmlns:cx5="http://schemas.microsoft.com/office/drawing/2016/5/11/chartex" xmlns:cx6="http://schemas.microsoft.com/office/drawing/2016/5/12/chartex" xmlns:cx7="http://schemas.microsoft.com/office/drawing/2016/5/13/chartex" xmlns:cx8="http://schemas.microsoft.com/office/drawing/2016/5/14/chartex" xmlns:mc="http://schemas.openxmlformats.org/markup-compatibility/2006" xmlns:aink="http://schemas.microsoft.com/office/drawing/2016/ink" xmlns:am3d="http://schemas.microsoft.com/office/drawing/2017/model3d" xmlns:o="urn:schemas-microsoft-com:office:office" xmlns:r="http://schemas.openxmlformats.org/officeDocument/2006/relationships" xmlns:m="http://schemas.openxmlformats.org/officeDocument/2006/math" xmlns:v="urn:schemas-microsoft-com:vml" xmlns:wp14="http://schemas.microsoft.com/office/word/2010/wordprocessingDrawing" xmlns:wp="http://schemas.openxmlformats.org/drawingml/2006/wordprocessingDrawing" xmlns:w10="urn:schemas-microsoft-com:office:word" xmlns:w="http://schemas.openxmlformats.org/wordprocessingml/2006/main" xmlns:w14="http://schemas.microsoft.com/office/word/2010/wordml" xmlns:w15="http://schemas.microsoft.com/office/word/2012/wordml" xmlns:w16cex="http://schemas.microsoft.com/office/word/2018/wordml/cex" xmlns:w16cid="http://schemas.microsoft.com/office/word/2016/wordml/cid" xmlns:w16="http://schemas.microsoft.com/office/word/2018/wordml" xmlns:w16sdtdh="http://schemas.microsoft.com/office/word/2020/wordml/sdtdatahash" xmlns:w16se="http://schemas.microsoft.com/office/word/2015/wordml/symex" xmlns:wpg="http://schemas.microsoft.com/office/word/2010/wordprocessingGroup" xmlns:wpi="http://schemas.microsoft.com/office/word/2010/wordprocessingInk" xmlns:wne="http://schemas.microsoft.com/office/word/2006/wordml" xmlns:wps="http://schemas.microsoft.com/office/word/2010/wordprocessingShape" mc:Ignorable="w14 w15 w16se w16cid w16 w16cex w16sdtdh wp14">
+<w:footnotes xmlns:wpc="http://schemas.microsoft.com/office/word/2010/wordprocessingCanvas" xmlns:cx="http://schemas.microsoft.com/office/drawing/2014/chartex" xmlns:cx1="http://schemas.microsoft.com/office/drawing/2015/9/8/chartex" xmlns:cx2="http://schemas.microsoft.com/office/drawing/2015/10/21/chartex" xmlns:cx3="http://schemas.microsoft.com/office/drawing/2016/5/9/chartex" xmlns:cx4="http://schemas.microsoft.com/office/drawing/2016/5/10/chartex" xmlns:cx5="http://schemas.microsoft.com/office/drawing/2016/5/11/chartex" xmlns:cx6="http://schemas.microsoft.com/office/drawing/2016/5/12/chartex" xmlns:cx7="http://schemas.microsoft.com/office/drawing/2016/5/13/chartex" xmlns:cx8="http://schemas.microsoft.com/office/drawing/2016/5/14/chartex" xmlns:mc="http://schemas.openxmlformats.org/markup-compatibility/2006" xmlns:aink="http://schemas.microsoft.com/office/drawing/2016/ink" xmlns:am3d="http://schemas.microsoft.com/office/drawing/2017/model3d" xmlns:o="urn:schemas-microsoft-com:office:office" xmlns:oel="http://schemas.microsoft.com/office/2019/extlst" xmlns:r="http://schemas.openxmlformats.org/officeDocument/2006/relationships" xmlns:m="http://schemas.openxmlformats.org/officeDocument/2006/math" xmlns:v="urn:schemas-microsoft-com:vml" xmlns:wp14="http://schemas.microsoft.com/office/word/2010/wordprocessingDrawing" xmlns:wp="http://schemas.openxmlformats.org/drawingml/2006/wordprocessingDrawing" xmlns:w10="urn:schemas-microsoft-com:office:word" xmlns:w="http://schemas.openxmlformats.org/wordprocessingml/2006/main" xmlns:w14="http://schemas.microsoft.com/office/word/2010/wordml" xmlns:w15="http://schemas.microsoft.com/office/word/2012/wordml" xmlns:w16cex="http://schemas.microsoft.com/office/word/2018/wordml/cex" xmlns:w16cid="http://schemas.microsoft.com/office/word/2016/wordml/cid" xmlns:w16="http://schemas.microsoft.com/office/word/2018/wordml" xmlns:w16sdtdh="http://schemas.microsoft.com/office/word/2020/wordml/sdtdatahash" xmlns:w16se="http://schemas.microsoft.com/office/word/2015/wordml/symex" xmlns:wpg="http://schemas.microsoft.com/office/word/2010/wordprocessingGroup" xmlns:wpi="http://schemas.microsoft.com/office/word/2010/wordprocessingInk" xmlns:wne="http://schemas.microsoft.com/office/word/2006/wordml" xmlns:wps="http://schemas.microsoft.com/office/word/2010/wordprocessingShape" mc:Ignorable="w14 w15 w16se w16cid w16 w16cex w16sdtdh wp14">
   <w:footnote w:type="separator" w:id="-1">
     <w:p>
       <w:pPr>
@@ -11545,7 +11595,7 @@
 </file>
 
 <file path=word/header1.xml><?xml version="1.0" encoding="utf-8"?>
-<w:hdr xmlns:wpc="http://schemas.microsoft.com/office/word/2010/wordprocessingCanvas" xmlns:cx="http://schemas.microsoft.com/office/drawing/2014/chartex" xmlns:cx1="http://schemas.microsoft.com/office/drawing/2015/9/8/chartex" xmlns:cx2="http://schemas.microsoft.com/office/drawing/2015/10/21/chartex" xmlns:cx3="http://schemas.microsoft.com/office/drawing/2016/5/9/chartex" xmlns:cx4="http://schemas.microsoft.com/office/drawing/2016/5/10/chartex" xmlns:cx5="http://schemas.microsoft.com/office/drawing/2016/5/11/chartex" xmlns:cx6="http://schemas.microsoft.com/office/drawing/2016/5/12/chartex" xmlns:cx7="http://schemas.microsoft.com/office/drawing/2016/5/13/chartex" xmlns:cx8="http://schemas.microsoft.com/office/drawing/2016/5/14/chartex" xmlns:mc="http://schemas.openxmlformats.org/markup-compatibility/2006" xmlns:aink="http://schemas.microsoft.com/office/drawing/2016/ink" xmlns:am3d="http://schemas.microsoft.com/office/drawing/2017/model3d" xmlns:o="urn:schemas-microsoft-com:office:office" xmlns:r="http://schemas.openxmlformats.org/officeDocument/2006/relationships" xmlns:m="http://schemas.openxmlformats.org/officeDocument/2006/math" xmlns:v="urn:schemas-microsoft-com:vml" xmlns:wp14="http://schemas.microsoft.com/office/word/2010/wordprocessingDrawing" xmlns:wp="http://schemas.openxmlformats.org/drawingml/2006/wordprocessingDrawing" xmlns:w10="urn:schemas-microsoft-com:office:word" xmlns:w="http://schemas.openxmlformats.org/wordprocessingml/2006/main" xmlns:w14="http://schemas.microsoft.com/office/word/2010/wordml" xmlns:w15="http://schemas.microsoft.com/office/word/2012/wordml" xmlns:w16cex="http://schemas.microsoft.com/office/word/2018/wordml/cex" xmlns:w16cid="http://schemas.microsoft.com/office/word/2016/wordml/cid" xmlns:w16="http://schemas.microsoft.com/office/word/2018/wordml" xmlns:w16sdtdh="http://schemas.microsoft.com/office/word/2020/wordml/sdtdatahash" xmlns:w16se="http://schemas.microsoft.com/office/word/2015/wordml/symex" xmlns:wpg="http://schemas.microsoft.com/office/word/2010/wordprocessingGroup" xmlns:wpi="http://schemas.microsoft.com/office/word/2010/wordprocessingInk" xmlns:wne="http://schemas.microsoft.com/office/word/2006/wordml" xmlns:wps="http://schemas.microsoft.com/office/word/2010/wordprocessingShape" mc:Ignorable="w14 w15 w16se w16cid w16 w16cex w16sdtdh wp14">
+<w:hdr xmlns:wpc="http://schemas.microsoft.com/office/word/2010/wordprocessingCanvas" xmlns:cx="http://schemas.microsoft.com/office/drawing/2014/chartex" xmlns:cx1="http://schemas.microsoft.com/office/drawing/2015/9/8/chartex" xmlns:cx2="http://schemas.microsoft.com/office/drawing/2015/10/21/chartex" xmlns:cx3="http://schemas.microsoft.com/office/drawing/2016/5/9/chartex" xmlns:cx4="http://schemas.microsoft.com/office/drawing/2016/5/10/chartex" xmlns:cx5="http://schemas.microsoft.com/office/drawing/2016/5/11/chartex" xmlns:cx6="http://schemas.microsoft.com/office/drawing/2016/5/12/chartex" xmlns:cx7="http://schemas.microsoft.com/office/drawing/2016/5/13/chartex" xmlns:cx8="http://schemas.microsoft.com/office/drawing/2016/5/14/chartex" xmlns:mc="http://schemas.openxmlformats.org/markup-compatibility/2006" xmlns:aink="http://schemas.microsoft.com/office/drawing/2016/ink" xmlns:am3d="http://schemas.microsoft.com/office/drawing/2017/model3d" xmlns:o="urn:schemas-microsoft-com:office:office" xmlns:oel="http://schemas.microsoft.com/office/2019/extlst" xmlns:r="http://schemas.openxmlformats.org/officeDocument/2006/relationships" xmlns:m="http://schemas.openxmlformats.org/officeDocument/2006/math" xmlns:v="urn:schemas-microsoft-com:vml" xmlns:wp14="http://schemas.microsoft.com/office/word/2010/wordprocessingDrawing" xmlns:wp="http://schemas.openxmlformats.org/drawingml/2006/wordprocessingDrawing" xmlns:w10="urn:schemas-microsoft-com:office:word" xmlns:w="http://schemas.openxmlformats.org/wordprocessingml/2006/main" xmlns:w14="http://schemas.microsoft.com/office/word/2010/wordml" xmlns:w15="http://schemas.microsoft.com/office/word/2012/wordml" xmlns:w16cex="http://schemas.microsoft.com/office/word/2018/wordml/cex" xmlns:w16cid="http://schemas.microsoft.com/office/word/2016/wordml/cid" xmlns:w16="http://schemas.microsoft.com/office/word/2018/wordml" xmlns:w16sdtdh="http://schemas.microsoft.com/office/word/2020/wordml/sdtdatahash" xmlns:w16se="http://schemas.microsoft.com/office/word/2015/wordml/symex" xmlns:wpg="http://schemas.microsoft.com/office/word/2010/wordprocessingGroup" xmlns:wpi="http://schemas.microsoft.com/office/word/2010/wordprocessingInk" xmlns:wne="http://schemas.microsoft.com/office/word/2006/wordml" xmlns:wps="http://schemas.microsoft.com/office/word/2010/wordprocessingShape" mc:Ignorable="w14 w15 w16se w16cid w16 w16cex w16sdtdh wp14">
   <w:p>
     <w:pPr>
       <w:pStyle w:val="Header"/>
@@ -11637,7 +11687,7 @@
 </file>
 
 <file path=word/numbering.xml><?xml version="1.0" encoding="utf-8"?>
-<w:numbering xmlns:wpc="http://schemas.microsoft.com/office/word/2010/wordprocessingCanvas" xmlns:cx="http://schemas.microsoft.com/office/drawing/2014/chartex" xmlns:cx1="http://schemas.microsoft.com/office/drawing/2015/9/8/chartex" xmlns:cx2="http://schemas.microsoft.com/office/drawing/2015/10/21/chartex" xmlns:cx3="http://schemas.microsoft.com/office/drawing/2016/5/9/chartex" xmlns:cx4="http://schemas.microsoft.com/office/drawing/2016/5/10/chartex" xmlns:cx5="http://schemas.microsoft.com/office/drawing/2016/5/11/chartex" xmlns:cx6="http://schemas.microsoft.com/office/drawing/2016/5/12/chartex" xmlns:cx7="http://schemas.microsoft.com/office/drawing/2016/5/13/chartex" xmlns:cx8="http://schemas.microsoft.com/office/drawing/2016/5/14/chartex" xmlns:mc="http://schemas.openxmlformats.org/markup-compatibility/2006" xmlns:aink="http://schemas.microsoft.com/office/drawing/2016/ink" xmlns:am3d="http://schemas.microsoft.com/office/drawing/2017/model3d" xmlns:o="urn:schemas-microsoft-com:office:office" xmlns:r="http://schemas.openxmlformats.org/officeDocument/2006/relationships" xmlns:m="http://schemas.openxmlformats.org/officeDocument/2006/math" xmlns:v="urn:schemas-microsoft-com:vml" xmlns:wp14="http://schemas.microsoft.com/office/word/2010/wordprocessingDrawing" xmlns:wp="http://schemas.openxmlformats.org/drawingml/2006/wordprocessingDrawing" xmlns:w10="urn:schemas-microsoft-com:office:word" xmlns:w="http://schemas.openxmlformats.org/wordprocessingml/2006/main" xmlns:w14="http://schemas.microsoft.com/office/word/2010/wordml" xmlns:w15="http://schemas.microsoft.com/office/word/2012/wordml" xmlns:w16cex="http://schemas.microsoft.com/office/word/2018/wordml/cex" xmlns:w16cid="http://schemas.microsoft.com/office/word/2016/wordml/cid" xmlns:w16="http://schemas.microsoft.com/office/word/2018/wordml" xmlns:w16sdtdh="http://schemas.microsoft.com/office/word/2020/wordml/sdtdatahash" xmlns:w16se="http://schemas.microsoft.com/office/word/2015/wordml/symex" xmlns:wpg="http://schemas.microsoft.com/office/word/2010/wordprocessingGroup" xmlns:wpi="http://schemas.microsoft.com/office/word/2010/wordprocessingInk" xmlns:wne="http://schemas.microsoft.com/office/word/2006/wordml" xmlns:wps="http://schemas.microsoft.com/office/word/2010/wordprocessingShape" mc:Ignorable="w14 w15 w16se w16cid w16 w16cex w16sdtdh wp14">
+<w:numbering xmlns:wpc="http://schemas.microsoft.com/office/word/2010/wordprocessingCanvas" xmlns:cx="http://schemas.microsoft.com/office/drawing/2014/chartex" xmlns:cx1="http://schemas.microsoft.com/office/drawing/2015/9/8/chartex" xmlns:cx2="http://schemas.microsoft.com/office/drawing/2015/10/21/chartex" xmlns:cx3="http://schemas.microsoft.com/office/drawing/2016/5/9/chartex" xmlns:cx4="http://schemas.microsoft.com/office/drawing/2016/5/10/chartex" xmlns:cx5="http://schemas.microsoft.com/office/drawing/2016/5/11/chartex" xmlns:cx6="http://schemas.microsoft.com/office/drawing/2016/5/12/chartex" xmlns:cx7="http://schemas.microsoft.com/office/drawing/2016/5/13/chartex" xmlns:cx8="http://schemas.microsoft.com/office/drawing/2016/5/14/chartex" xmlns:mc="http://schemas.openxmlformats.org/markup-compatibility/2006" xmlns:aink="http://schemas.microsoft.com/office/drawing/2016/ink" xmlns:am3d="http://schemas.microsoft.com/office/drawing/2017/model3d" xmlns:o="urn:schemas-microsoft-com:office:office" xmlns:oel="http://schemas.microsoft.com/office/2019/extlst" xmlns:r="http://schemas.openxmlformats.org/officeDocument/2006/relationships" xmlns:m="http://schemas.openxmlformats.org/officeDocument/2006/math" xmlns:v="urn:schemas-microsoft-com:vml" xmlns:wp14="http://schemas.microsoft.com/office/word/2010/wordprocessingDrawing" xmlns:wp="http://schemas.openxmlformats.org/drawingml/2006/wordprocessingDrawing" xmlns:w10="urn:schemas-microsoft-com:office:word" xmlns:w="http://schemas.openxmlformats.org/wordprocessingml/2006/main" xmlns:w14="http://schemas.microsoft.com/office/word/2010/wordml" xmlns:w15="http://schemas.microsoft.com/office/word/2012/wordml" xmlns:w16cex="http://schemas.microsoft.com/office/word/2018/wordml/cex" xmlns:w16cid="http://schemas.microsoft.com/office/word/2016/wordml/cid" xmlns:w16="http://schemas.microsoft.com/office/word/2018/wordml" xmlns:w16sdtdh="http://schemas.microsoft.com/office/word/2020/wordml/sdtdatahash" xmlns:w16se="http://schemas.microsoft.com/office/word/2015/wordml/symex" xmlns:wpg="http://schemas.microsoft.com/office/word/2010/wordprocessingGroup" xmlns:wpi="http://schemas.microsoft.com/office/word/2010/wordprocessingInk" xmlns:wne="http://schemas.microsoft.com/office/word/2006/wordml" xmlns:wps="http://schemas.microsoft.com/office/word/2010/wordprocessingShape" mc:Ignorable="w14 w15 w16se w16cid w16 w16cex w16sdtdh wp14">
   <w:abstractNum w:abstractNumId="0" w15:restartNumberingAfterBreak="0">
     <w:nsid w:val="FFFFFF7C"/>
     <w:multiLevelType w:val="singleLevel"/>
@@ -13963,97 +14013,97 @@
       </w:rPr>
     </w:lvl>
   </w:abstractNum>
-  <w:num w:numId="1">
+  <w:num w:numId="1" w16cid:durableId="1736975337">
     <w:abstractNumId w:val="9"/>
   </w:num>
-  <w:num w:numId="2">
+  <w:num w:numId="2" w16cid:durableId="1520312405">
     <w:abstractNumId w:val="9"/>
     <w:lvlOverride w:ilvl="0">
       <w:startOverride w:val="1"/>
     </w:lvlOverride>
   </w:num>
-  <w:num w:numId="3">
+  <w:num w:numId="3" w16cid:durableId="715814475">
     <w:abstractNumId w:val="10"/>
   </w:num>
-  <w:num w:numId="4">
+  <w:num w:numId="4" w16cid:durableId="530218488">
     <w:abstractNumId w:val="18"/>
   </w:num>
-  <w:num w:numId="5">
+  <w:num w:numId="5" w16cid:durableId="1419596179">
     <w:abstractNumId w:val="8"/>
   </w:num>
-  <w:num w:numId="6">
+  <w:num w:numId="6" w16cid:durableId="1006714200">
     <w:abstractNumId w:val="7"/>
   </w:num>
-  <w:num w:numId="7">
+  <w:num w:numId="7" w16cid:durableId="1693798492">
     <w:abstractNumId w:val="6"/>
   </w:num>
-  <w:num w:numId="8">
+  <w:num w:numId="8" w16cid:durableId="1830754628">
     <w:abstractNumId w:val="5"/>
   </w:num>
-  <w:num w:numId="9">
+  <w:num w:numId="9" w16cid:durableId="194389247">
     <w:abstractNumId w:val="4"/>
   </w:num>
-  <w:num w:numId="10">
+  <w:num w:numId="10" w16cid:durableId="866218787">
     <w:abstractNumId w:val="3"/>
   </w:num>
-  <w:num w:numId="11">
+  <w:num w:numId="11" w16cid:durableId="317616419">
     <w:abstractNumId w:val="2"/>
   </w:num>
-  <w:num w:numId="12">
+  <w:num w:numId="12" w16cid:durableId="1720204821">
     <w:abstractNumId w:val="1"/>
   </w:num>
-  <w:num w:numId="13">
+  <w:num w:numId="13" w16cid:durableId="678577521">
     <w:abstractNumId w:val="0"/>
   </w:num>
-  <w:num w:numId="14">
+  <w:num w:numId="14" w16cid:durableId="680011934">
     <w:abstractNumId w:val="16"/>
   </w:num>
-  <w:num w:numId="15">
+  <w:num w:numId="15" w16cid:durableId="882867109">
     <w:abstractNumId w:val="11"/>
   </w:num>
-  <w:num w:numId="16">
+  <w:num w:numId="16" w16cid:durableId="644629917">
     <w:abstractNumId w:val="23"/>
   </w:num>
-  <w:num w:numId="17">
+  <w:num w:numId="17" w16cid:durableId="192423747">
     <w:abstractNumId w:val="12"/>
   </w:num>
-  <w:num w:numId="18">
+  <w:num w:numId="18" w16cid:durableId="1378623885">
     <w:abstractNumId w:val="14"/>
   </w:num>
-  <w:num w:numId="19">
+  <w:num w:numId="19" w16cid:durableId="375858625">
     <w:abstractNumId w:val="17"/>
   </w:num>
-  <w:num w:numId="20">
+  <w:num w:numId="20" w16cid:durableId="1396657484">
     <w:abstractNumId w:val="13"/>
   </w:num>
-  <w:num w:numId="21">
+  <w:num w:numId="21" w16cid:durableId="1625959672">
     <w:abstractNumId w:val="20"/>
   </w:num>
-  <w:num w:numId="22">
+  <w:num w:numId="22" w16cid:durableId="1163089011">
     <w:abstractNumId w:val="25"/>
   </w:num>
-  <w:num w:numId="23">
+  <w:num w:numId="23" w16cid:durableId="1323662508">
     <w:abstractNumId w:val="15"/>
   </w:num>
-  <w:num w:numId="24">
+  <w:num w:numId="24" w16cid:durableId="221213932">
     <w:abstractNumId w:val="21"/>
   </w:num>
-  <w:num w:numId="25">
+  <w:num w:numId="25" w16cid:durableId="1420567127">
     <w:abstractNumId w:val="26"/>
   </w:num>
-  <w:num w:numId="26">
+  <w:num w:numId="26" w16cid:durableId="374545804">
     <w:abstractNumId w:val="24"/>
   </w:num>
-  <w:num w:numId="27">
+  <w:num w:numId="27" w16cid:durableId="857280429">
     <w:abstractNumId w:val="28"/>
   </w:num>
-  <w:num w:numId="28">
+  <w:num w:numId="28" w16cid:durableId="381248074">
     <w:abstractNumId w:val="27"/>
   </w:num>
-  <w:num w:numId="29">
+  <w:num w:numId="29" w16cid:durableId="1296137173">
     <w:abstractNumId w:val="19"/>
   </w:num>
-  <w:num w:numId="30">
+  <w:num w:numId="30" w16cid:durableId="1881045010">
     <w:abstractNumId w:val="22"/>
   </w:num>
 </w:numbering>
@@ -15512,7 +15562,7 @@
 </file>
 
 <file path=word/glossary/document.xml><?xml version="1.0" encoding="utf-8"?>
-<w:glossaryDocument xmlns:wpc="http://schemas.microsoft.com/office/word/2010/wordprocessingCanvas" xmlns:cx="http://schemas.microsoft.com/office/drawing/2014/chartex" xmlns:cx1="http://schemas.microsoft.com/office/drawing/2015/9/8/chartex" xmlns:cx2="http://schemas.microsoft.com/office/drawing/2015/10/21/chartex" xmlns:cx3="http://schemas.microsoft.com/office/drawing/2016/5/9/chartex" xmlns:cx4="http://schemas.microsoft.com/office/drawing/2016/5/10/chartex" xmlns:cx5="http://schemas.microsoft.com/office/drawing/2016/5/11/chartex" xmlns:cx6="http://schemas.microsoft.com/office/drawing/2016/5/12/chartex" xmlns:cx7="http://schemas.microsoft.com/office/drawing/2016/5/13/chartex" xmlns:cx8="http://schemas.microsoft.com/office/drawing/2016/5/14/chartex" xmlns:mc="http://schemas.openxmlformats.org/markup-compatibility/2006" xmlns:aink="http://schemas.microsoft.com/office/drawing/2016/ink" xmlns:am3d="http://schemas.microsoft.com/office/drawing/2017/model3d" xmlns:o="urn:schemas-microsoft-com:office:office" xmlns:r="http://schemas.openxmlformats.org/officeDocument/2006/relationships" xmlns:m="http://schemas.openxmlformats.org/officeDocument/2006/math" xmlns:v="urn:schemas-microsoft-com:vml" xmlns:wp14="http://schemas.microsoft.com/office/word/2010/wordprocessingDrawing" xmlns:wp="http://schemas.openxmlformats.org/drawingml/2006/wordprocessingDrawing" xmlns:w10="urn:schemas-microsoft-com:office:word" xmlns:w="http://schemas.openxmlformats.org/wordprocessingml/2006/main" xmlns:w14="http://schemas.microsoft.com/office/word/2010/wordml" xmlns:w15="http://schemas.microsoft.com/office/word/2012/wordml" xmlns:w16cex="http://schemas.microsoft.com/office/word/2018/wordml/cex" xmlns:w16cid="http://schemas.microsoft.com/office/word/2016/wordml/cid" xmlns:w16="http://schemas.microsoft.com/office/word/2018/wordml" xmlns:w16sdtdh="http://schemas.microsoft.com/office/word/2020/wordml/sdtdatahash" xmlns:w16se="http://schemas.microsoft.com/office/word/2015/wordml/symex" xmlns:wpg="http://schemas.microsoft.com/office/word/2010/wordprocessingGroup" xmlns:wpi="http://schemas.microsoft.com/office/word/2010/wordprocessingInk" xmlns:wne="http://schemas.microsoft.com/office/word/2006/wordml" xmlns:wps="http://schemas.microsoft.com/office/word/2010/wordprocessingShape" mc:Ignorable="w14 w15 w16se w16cid w16 w16cex w16sdtdh wp14">
+<w:glossaryDocument xmlns:wpc="http://schemas.microsoft.com/office/word/2010/wordprocessingCanvas" xmlns:cx="http://schemas.microsoft.com/office/drawing/2014/chartex" xmlns:cx1="http://schemas.microsoft.com/office/drawing/2015/9/8/chartex" xmlns:cx2="http://schemas.microsoft.com/office/drawing/2015/10/21/chartex" xmlns:cx3="http://schemas.microsoft.com/office/drawing/2016/5/9/chartex" xmlns:cx4="http://schemas.microsoft.com/office/drawing/2016/5/10/chartex" xmlns:cx5="http://schemas.microsoft.com/office/drawing/2016/5/11/chartex" xmlns:cx6="http://schemas.microsoft.com/office/drawing/2016/5/12/chartex" xmlns:cx7="http://schemas.microsoft.com/office/drawing/2016/5/13/chartex" xmlns:cx8="http://schemas.microsoft.com/office/drawing/2016/5/14/chartex" xmlns:mc="http://schemas.openxmlformats.org/markup-compatibility/2006" xmlns:aink="http://schemas.microsoft.com/office/drawing/2016/ink" xmlns:am3d="http://schemas.microsoft.com/office/drawing/2017/model3d" xmlns:o="urn:schemas-microsoft-com:office:office" xmlns:oel="http://schemas.microsoft.com/office/2019/extlst" xmlns:r="http://schemas.openxmlformats.org/officeDocument/2006/relationships" xmlns:m="http://schemas.openxmlformats.org/officeDocument/2006/math" xmlns:v="urn:schemas-microsoft-com:vml" xmlns:wp14="http://schemas.microsoft.com/office/word/2010/wordprocessingDrawing" xmlns:wp="http://schemas.openxmlformats.org/drawingml/2006/wordprocessingDrawing" xmlns:w10="urn:schemas-microsoft-com:office:word" xmlns:w="http://schemas.openxmlformats.org/wordprocessingml/2006/main" xmlns:w14="http://schemas.microsoft.com/office/word/2010/wordml" xmlns:w15="http://schemas.microsoft.com/office/word/2012/wordml" xmlns:w16cex="http://schemas.microsoft.com/office/word/2018/wordml/cex" xmlns:w16cid="http://schemas.microsoft.com/office/word/2016/wordml/cid" xmlns:w16="http://schemas.microsoft.com/office/word/2018/wordml" xmlns:w16sdtdh="http://schemas.microsoft.com/office/word/2020/wordml/sdtdatahash" xmlns:w16se="http://schemas.microsoft.com/office/word/2015/wordml/symex" xmlns:wpg="http://schemas.microsoft.com/office/word/2010/wordprocessingGroup" xmlns:wpi="http://schemas.microsoft.com/office/word/2010/wordprocessingInk" xmlns:wne="http://schemas.microsoft.com/office/word/2006/wordml" xmlns:wps="http://schemas.microsoft.com/office/word/2010/wordprocessingShape" mc:Ignorable="w14 w15 w16se w16cid w16 w16cex w16sdtdh wp14">
   <w:docParts>
     <w:docPart>
       <w:docPartPr>
@@ -15735,14 +15785,14 @@
     <w:charset w:val="00"/>
     <w:family w:val="swiss"/>
     <w:pitch w:val="variable"/>
-    <w:sig w:usb0="E4002EFF" w:usb1="C000247B" w:usb2="00000009" w:usb3="00000000" w:csb0="000001FF" w:csb1="00000000"/>
+    <w:sig w:usb0="E4002EFF" w:usb1="C200247B" w:usb2="00000009" w:usb3="00000000" w:csb0="000001FF" w:csb1="00000000"/>
   </w:font>
   <w:font w:name="Calibri">
     <w:panose1 w:val="020F0502020204030204"/>
     <w:charset w:val="00"/>
     <w:family w:val="swiss"/>
     <w:pitch w:val="variable"/>
-    <w:sig w:usb0="E4002EFF" w:usb1="C000247B" w:usb2="00000009" w:usb3="00000000" w:csb0="000001FF" w:csb1="00000000"/>
+    <w:sig w:usb0="E4002EFF" w:usb1="C200247B" w:usb2="00000009" w:usb3="00000000" w:csb0="000001FF" w:csb1="00000000"/>
   </w:font>
   <w:font w:name="Consolas">
     <w:panose1 w:val="020B0609020204030204"/>
@@ -15778,6 +15828,7 @@
   <w:rsids>
     <w:rsidRoot w:val="005E422C"/>
     <w:rsid w:val="00074B0A"/>
+    <w:rsid w:val="000C6795"/>
     <w:rsid w:val="004100A7"/>
     <w:rsid w:val="005B61A4"/>
     <w:rsid w:val="005E422C"/>

</xml_diff>